<commit_message>
VOlviendo al cuarto cambio
</commit_message>
<xml_diff>
--- a/chat gpt Diseño del software.docx
+++ b/chat gpt Diseño del software.docx
@@ -47,6 +47,22 @@
         <w:t>Tercer cambios</w:t>
       </w:r>
     </w:p>
+    <w:p>
+      <w:pPr>
+        <w:rPr>
+          <w:sz w:val="44"/>
+          <w:szCs w:val="44"/>
+          <w:u w:val="single"/>
+        </w:rPr>
+      </w:pPr>
+      <w:r>
+        <w:rPr>
+          <w:sz w:val="44"/>
+          <w:szCs w:val="44"/>
+        </w:rPr>
+        <w:t>Cuarto cambio</w:t>
+      </w:r>
+    </w:p>
     <w:p/>
     <w:p>
       <w:r>
@@ -101,6 +117,7 @@
     <w:p/>
     <w:p>
       <w:r>
+        <w:lastRenderedPageBreak/>
         <w:t>Es importante tener en cuenta que este es un diseño de alto nivel y que se deben definir detalles adicionales en cada una de las capas para que el sistema funcione correctamente y cumpla con los requerimientos especificados en la etapa de análisis.</w:t>
       </w:r>
     </w:p>
@@ -114,234 +131,234 @@
         </w:numPr>
       </w:pPr>
       <w:r>
+        <w:t>Capa de presentación:</w:t>
+      </w:r>
+    </w:p>
+    <w:p>
+      <w:pPr>
+        <w:pStyle w:val="Sinespaciado"/>
+      </w:pPr>
+    </w:p>
+    <w:p>
+      <w:pPr>
+        <w:pStyle w:val="Sinespaciado"/>
+        <w:numPr>
+          <w:ilvl w:val="0"/>
+          <w:numId w:val="4"/>
+        </w:numPr>
+      </w:pPr>
+      <w:r>
+        <w:t>La interfaz de usuario debe ser fácil de usar, intuitiva y accesible desde diferentes dispositivos, como ordenadores, tablets y smartphones.</w:t>
+      </w:r>
+    </w:p>
+    <w:p>
+      <w:pPr>
+        <w:pStyle w:val="Sinespaciado"/>
+        <w:numPr>
+          <w:ilvl w:val="0"/>
+          <w:numId w:val="4"/>
+        </w:numPr>
+      </w:pPr>
+      <w:r>
+        <w:t>Debe permitir al cliente reservar citas, ver la disponibilidad de los estilistas y cancelar citas ya reservadas.</w:t>
+      </w:r>
+    </w:p>
+    <w:p>
+      <w:pPr>
+        <w:pStyle w:val="Sinespaciado"/>
+      </w:pPr>
+    </w:p>
+    <w:p>
+      <w:pPr>
+        <w:pStyle w:val="Sinespaciado"/>
+        <w:numPr>
+          <w:ilvl w:val="0"/>
+          <w:numId w:val="4"/>
+        </w:numPr>
+      </w:pPr>
+      <w:r>
+        <w:t>El estilista debe poder actualizar su disponibilidad, ver las citas que tiene programadas y cancelarlas en caso de ser necesario.</w:t>
+      </w:r>
+    </w:p>
+    <w:p>
+      <w:pPr>
+        <w:pStyle w:val="Sinespaciado"/>
+      </w:pPr>
+    </w:p>
+    <w:p>
+      <w:pPr>
+        <w:pStyle w:val="Sinespaciado"/>
+        <w:numPr>
+          <w:ilvl w:val="0"/>
+          <w:numId w:val="4"/>
+        </w:numPr>
+      </w:pPr>
+      <w:r>
+        <w:t>El administrador debe tener acceso a una vista general del sistema que muestre información de las sucursales, los clientes, los estilistas, las citas y los pagos.</w:t>
+      </w:r>
+    </w:p>
+    <w:p>
+      <w:pPr>
+        <w:pStyle w:val="Sinespaciado"/>
+      </w:pPr>
+    </w:p>
+    <w:p>
+      <w:pPr>
+        <w:pStyle w:val="Sinespaciado"/>
+        <w:numPr>
+          <w:ilvl w:val="0"/>
+          <w:numId w:val="4"/>
+        </w:numPr>
+      </w:pPr>
+      <w:r>
+        <w:t>El administrador también debe poder generar informes detallados sobre los ingresos, los gastos, los pagos realizados y las comisiones de los estilistas.</w:t>
+      </w:r>
+    </w:p>
+    <w:p/>
+    <w:p>
+      <w:pPr>
+        <w:pStyle w:val="Prrafodelista"/>
+        <w:numPr>
+          <w:ilvl w:val="0"/>
+          <w:numId w:val="3"/>
+        </w:numPr>
+      </w:pPr>
+      <w:r>
+        <w:t>Capa de lógica de negocio:</w:t>
+      </w:r>
+    </w:p>
+    <w:p>
+      <w:pPr>
+        <w:pStyle w:val="Sinespaciado"/>
+        <w:numPr>
+          <w:ilvl w:val="0"/>
+          <w:numId w:val="6"/>
+        </w:numPr>
+      </w:pPr>
+      <w:r>
+        <w:t>El sistema debe contar con una API que permita la comunicación entre la capa de presentación y la capa de acceso a datos.</w:t>
+      </w:r>
+    </w:p>
+    <w:p>
+      <w:pPr>
+        <w:pStyle w:val="Sinespaciado"/>
+      </w:pPr>
+    </w:p>
+    <w:p>
+      <w:pPr>
+        <w:pStyle w:val="Sinespaciado"/>
+        <w:numPr>
+          <w:ilvl w:val="0"/>
+          <w:numId w:val="6"/>
+        </w:numPr>
+      </w:pPr>
+      <w:r>
+        <w:t>Se debe implementar un sistema de autenticación y autorización para garantizar la seguridad y privacidad de los datos de los usuarios.</w:t>
+      </w:r>
+    </w:p>
+    <w:p>
+      <w:pPr>
+        <w:pStyle w:val="Sinespaciado"/>
+      </w:pPr>
+    </w:p>
+    <w:p>
+      <w:pPr>
+        <w:pStyle w:val="Sinespaciado"/>
+        <w:numPr>
+          <w:ilvl w:val="0"/>
+          <w:numId w:val="6"/>
+        </w:numPr>
+      </w:pPr>
+      <w:r>
+        <w:t>El sistema debe permitir la creación, actualización y eliminación de clientes, estilistas, citas y pagos.</w:t>
+      </w:r>
+    </w:p>
+    <w:p>
+      <w:pPr>
+        <w:pStyle w:val="Sinespaciado"/>
+      </w:pPr>
+    </w:p>
+    <w:p>
+      <w:pPr>
+        <w:pStyle w:val="Sinespaciado"/>
+        <w:numPr>
+          <w:ilvl w:val="0"/>
+          <w:numId w:val="6"/>
+        </w:numPr>
+      </w:pPr>
+      <w:r>
+        <w:t>Se debe implementar un sistema de notificaciones para enviar recordatorios a los clientes y estilistas sobre las citas programadas.</w:t>
+      </w:r>
+    </w:p>
+    <w:p>
+      <w:pPr>
+        <w:pStyle w:val="Sinespaciado"/>
+      </w:pPr>
+    </w:p>
+    <w:p>
+      <w:pPr>
+        <w:pStyle w:val="Sinespaciado"/>
+        <w:numPr>
+          <w:ilvl w:val="0"/>
+          <w:numId w:val="6"/>
+        </w:numPr>
+      </w:pPr>
+      <w:r>
+        <w:t>Se debe permitir al administrador configurar los precios de los servicios ofrecidos y las comisiones de los estilistas.</w:t>
+      </w:r>
+    </w:p>
+    <w:p>
+      <w:pPr>
+        <w:pStyle w:val="Sinespaciado"/>
+      </w:pPr>
+    </w:p>
+    <w:p>
+      <w:pPr>
+        <w:pStyle w:val="Sinespaciado"/>
+        <w:numPr>
+          <w:ilvl w:val="0"/>
+          <w:numId w:val="3"/>
+        </w:numPr>
+      </w:pPr>
+      <w:r>
+        <w:t>Capa de acceso a datos:</w:t>
+      </w:r>
+    </w:p>
+    <w:p/>
+    <w:p>
+      <w:pPr>
+        <w:pStyle w:val="Prrafodelista"/>
+        <w:numPr>
+          <w:ilvl w:val="0"/>
+          <w:numId w:val="7"/>
+        </w:numPr>
+      </w:pPr>
+      <w:r>
+        <w:t>Se deben definir las tablas y campos necesarios en la base de datos para almacenar la información de los clientes, estilistas, citas y pagos.</w:t>
+      </w:r>
+    </w:p>
+    <w:p>
+      <w:pPr>
+        <w:pStyle w:val="Prrafodelista"/>
+        <w:numPr>
+          <w:ilvl w:val="0"/>
+          <w:numId w:val="7"/>
+        </w:numPr>
+      </w:pPr>
+      <w:r>
+        <w:t>Se debe implementar la lógica para garantizar la integridad de los datos, como restricciones de clave foránea, reglas de validación, entre otros.</w:t>
+      </w:r>
+    </w:p>
+    <w:p>
+      <w:pPr>
+        <w:pStyle w:val="Prrafodelista"/>
+        <w:numPr>
+          <w:ilvl w:val="0"/>
+          <w:numId w:val="7"/>
+        </w:numPr>
+      </w:pPr>
+      <w:r>
         <w:lastRenderedPageBreak/>
-        <w:t>Capa de presentación:</w:t>
-      </w:r>
-    </w:p>
-    <w:p>
-      <w:pPr>
-        <w:pStyle w:val="Sinespaciado"/>
-      </w:pPr>
-    </w:p>
-    <w:p>
-      <w:pPr>
-        <w:pStyle w:val="Sinespaciado"/>
-        <w:numPr>
-          <w:ilvl w:val="0"/>
-          <w:numId w:val="4"/>
-        </w:numPr>
-      </w:pPr>
-      <w:r>
-        <w:t>La interfaz de usuario debe ser fácil de usar, intuitiva y accesible desde diferentes dispositivos, como ordenadores, tablets y smartphones.</w:t>
-      </w:r>
-    </w:p>
-    <w:p>
-      <w:pPr>
-        <w:pStyle w:val="Sinespaciado"/>
-        <w:numPr>
-          <w:ilvl w:val="0"/>
-          <w:numId w:val="4"/>
-        </w:numPr>
-      </w:pPr>
-      <w:r>
-        <w:t>Debe permitir al cliente reservar citas, ver la disponibilidad de los estilistas y cancelar citas ya reservadas.</w:t>
-      </w:r>
-    </w:p>
-    <w:p>
-      <w:pPr>
-        <w:pStyle w:val="Sinespaciado"/>
-      </w:pPr>
-    </w:p>
-    <w:p>
-      <w:pPr>
-        <w:pStyle w:val="Sinespaciado"/>
-        <w:numPr>
-          <w:ilvl w:val="0"/>
-          <w:numId w:val="4"/>
-        </w:numPr>
-      </w:pPr>
-      <w:r>
-        <w:t>El estilista debe poder actualizar su disponibilidad, ver las citas que tiene programadas y cancelarlas en caso de ser necesario.</w:t>
-      </w:r>
-    </w:p>
-    <w:p>
-      <w:pPr>
-        <w:pStyle w:val="Sinespaciado"/>
-      </w:pPr>
-    </w:p>
-    <w:p>
-      <w:pPr>
-        <w:pStyle w:val="Sinespaciado"/>
-        <w:numPr>
-          <w:ilvl w:val="0"/>
-          <w:numId w:val="4"/>
-        </w:numPr>
-      </w:pPr>
-      <w:r>
-        <w:t>El administrador debe tener acceso a una vista general del sistema que muestre información de las sucursales, los clientes, los estilistas, las citas y los pagos.</w:t>
-      </w:r>
-    </w:p>
-    <w:p>
-      <w:pPr>
-        <w:pStyle w:val="Sinespaciado"/>
-      </w:pPr>
-    </w:p>
-    <w:p>
-      <w:pPr>
-        <w:pStyle w:val="Sinespaciado"/>
-        <w:numPr>
-          <w:ilvl w:val="0"/>
-          <w:numId w:val="4"/>
-        </w:numPr>
-      </w:pPr>
-      <w:r>
-        <w:t>El administrador también debe poder generar informes detallados sobre los ingresos, los gastos, los pagos realizados y las comisiones de los estilistas.</w:t>
-      </w:r>
-    </w:p>
-    <w:p/>
-    <w:p>
-      <w:pPr>
-        <w:pStyle w:val="Prrafodelista"/>
-        <w:numPr>
-          <w:ilvl w:val="0"/>
-          <w:numId w:val="3"/>
-        </w:numPr>
-      </w:pPr>
-      <w:r>
-        <w:t>Capa de lógica de negocio:</w:t>
-      </w:r>
-    </w:p>
-    <w:p>
-      <w:pPr>
-        <w:pStyle w:val="Sinespaciado"/>
-        <w:numPr>
-          <w:ilvl w:val="0"/>
-          <w:numId w:val="6"/>
-        </w:numPr>
-      </w:pPr>
-      <w:r>
-        <w:t>El sistema debe contar con una API que permita la comunicación entre la capa de presentación y la capa de acceso a datos.</w:t>
-      </w:r>
-    </w:p>
-    <w:p>
-      <w:pPr>
-        <w:pStyle w:val="Sinespaciado"/>
-      </w:pPr>
-    </w:p>
-    <w:p>
-      <w:pPr>
-        <w:pStyle w:val="Sinespaciado"/>
-        <w:numPr>
-          <w:ilvl w:val="0"/>
-          <w:numId w:val="6"/>
-        </w:numPr>
-      </w:pPr>
-      <w:r>
-        <w:t>Se debe implementar un sistema de autenticación y autorización para garantizar la seguridad y privacidad de los datos de los usuarios.</w:t>
-      </w:r>
-    </w:p>
-    <w:p>
-      <w:pPr>
-        <w:pStyle w:val="Sinespaciado"/>
-      </w:pPr>
-    </w:p>
-    <w:p>
-      <w:pPr>
-        <w:pStyle w:val="Sinespaciado"/>
-        <w:numPr>
-          <w:ilvl w:val="0"/>
-          <w:numId w:val="6"/>
-        </w:numPr>
-      </w:pPr>
-      <w:r>
-        <w:t>El sistema debe permitir la creación, actualización y eliminación de clientes, estilistas, citas y pagos.</w:t>
-      </w:r>
-    </w:p>
-    <w:p>
-      <w:pPr>
-        <w:pStyle w:val="Sinespaciado"/>
-      </w:pPr>
-    </w:p>
-    <w:p>
-      <w:pPr>
-        <w:pStyle w:val="Sinespaciado"/>
-        <w:numPr>
-          <w:ilvl w:val="0"/>
-          <w:numId w:val="6"/>
-        </w:numPr>
-      </w:pPr>
-      <w:r>
-        <w:t>Se debe implementar un sistema de notificaciones para enviar recordatorios a los clientes y estilistas sobre las citas programadas.</w:t>
-      </w:r>
-    </w:p>
-    <w:p>
-      <w:pPr>
-        <w:pStyle w:val="Sinespaciado"/>
-      </w:pPr>
-    </w:p>
-    <w:p>
-      <w:pPr>
-        <w:pStyle w:val="Sinespaciado"/>
-        <w:numPr>
-          <w:ilvl w:val="0"/>
-          <w:numId w:val="6"/>
-        </w:numPr>
-      </w:pPr>
-      <w:r>
-        <w:t>Se debe permitir al administrador configurar los precios de los servicios ofrecidos y las comisiones de los estilistas.</w:t>
-      </w:r>
-    </w:p>
-    <w:p>
-      <w:pPr>
-        <w:pStyle w:val="Sinespaciado"/>
-      </w:pPr>
-    </w:p>
-    <w:p>
-      <w:pPr>
-        <w:pStyle w:val="Sinespaciado"/>
-        <w:numPr>
-          <w:ilvl w:val="0"/>
-          <w:numId w:val="3"/>
-        </w:numPr>
-      </w:pPr>
-      <w:r>
-        <w:t>Capa de acceso a datos:</w:t>
-      </w:r>
-    </w:p>
-    <w:p/>
-    <w:p>
-      <w:pPr>
-        <w:pStyle w:val="Prrafodelista"/>
-        <w:numPr>
-          <w:ilvl w:val="0"/>
-          <w:numId w:val="7"/>
-        </w:numPr>
-      </w:pPr>
-      <w:r>
-        <w:t>Se deben definir las tablas y campos necesarios en la base de datos para almacenar la información de los clientes, estilistas, citas y pagos.</w:t>
-      </w:r>
-    </w:p>
-    <w:p>
-      <w:pPr>
-        <w:pStyle w:val="Prrafodelista"/>
-        <w:numPr>
-          <w:ilvl w:val="0"/>
-          <w:numId w:val="7"/>
-        </w:numPr>
-      </w:pPr>
-      <w:r>
-        <w:t>Se debe implementar la lógica para garantizar la integridad de los datos, como restricciones de clave foránea, reglas de validación, entre otros.</w:t>
-      </w:r>
-    </w:p>
-    <w:p>
-      <w:pPr>
-        <w:pStyle w:val="Prrafodelista"/>
-        <w:numPr>
-          <w:ilvl w:val="0"/>
-          <w:numId w:val="7"/>
-        </w:numPr>
-      </w:pPr>
-      <w:r>
         <w:t>Se debe utilizar un ORM (Object-Relational Mapping) para mapear los objetos de la capa de lógica de negocio a las tablas de la base de datos.</w:t>
       </w:r>
     </w:p>
@@ -470,6 +487,7 @@
     </w:p>
     <w:p>
       <w:r>
+        <w:lastRenderedPageBreak/>
         <w:t>El administrador debe poder controlar los pagos: Se implementará en la capa de presentación, permitiendo al administrador ver los pagos realizados por los clientes y las comisiones de los estilistas.</w:t>
       </w:r>
     </w:p>
@@ -480,7 +498,6 @@
     </w:p>
     <w:p>
       <w:r>
-        <w:lastRenderedPageBreak/>
         <w:t>Requerimientos de pago:</w:t>
       </w:r>
     </w:p>
@@ -604,6 +621,7 @@
         </w:numPr>
       </w:pPr>
       <w:r>
+        <w:lastRenderedPageBreak/>
         <w:t>El estilista debe poder ver las citas que tiene programadas.</w:t>
       </w:r>
     </w:p>
@@ -649,7 +667,6 @@
         </w:numPr>
       </w:pPr>
       <w:r>
-        <w:lastRenderedPageBreak/>
         <w:t>El administrador debe poder configurar los precios de los servicios ofrecidos.</w:t>
       </w:r>
     </w:p>
@@ -855,7 +872,6 @@
         </w:numPr>
       </w:pPr>
       <w:r>
-        <w:lastRenderedPageBreak/>
         <w:t>Pruebas de aceptación: Las pruebas de aceptación deben validar que el software cumple con los requerimientos definidos, verificando que todas las funcionalidades estén disponibles y funcionen correctamente para el usuario final.</w:t>
       </w:r>
     </w:p>
@@ -1628,6 +1644,7 @@
           <w:szCs w:val="24"/>
           <w:lang w:eastAsia="es-PA"/>
         </w:rPr>
+        <w:lastRenderedPageBreak/>
         <w:t>El sistema valida la disponibilidad del servicio en la sucursal seleccionada.</w:t>
       </w:r>
     </w:p>
@@ -1789,7 +1806,6 @@
           <w:szCs w:val="24"/>
           <w:lang w:eastAsia="es-PA"/>
         </w:rPr>
-        <w:lastRenderedPageBreak/>
         <w:t>El sistema mostró al cliente la fecha y hora de la cita reservada.</w:t>
       </w:r>
     </w:p>
@@ -2244,6 +2260,7 @@
           <w:szCs w:val="21"/>
           <w:lang w:eastAsia="es-PA"/>
         </w:rPr>
+        <w:lastRenderedPageBreak/>
         <w:t>El estilista inicia sesión en el sistema.</w:t>
       </w:r>
     </w:p>
@@ -2420,7 +2437,6 @@
           <w:szCs w:val="21"/>
           <w:lang w:eastAsia="es-PA"/>
         </w:rPr>
-        <w:lastRenderedPageBreak/>
         <w:t>El sistema muestra al estilista los detalles de la cita programada.</w:t>
       </w:r>
     </w:p>
@@ -3053,6 +3069,7 @@
           <w:szCs w:val="21"/>
           <w:lang w:eastAsia="es-PA"/>
         </w:rPr>
+        <w:lastRenderedPageBreak/>
         <w:t>Resultados esperados:</w:t>
       </w:r>
     </w:p>
@@ -3199,7 +3216,6 @@
           <w:szCs w:val="21"/>
           <w:lang w:eastAsia="es-PA"/>
         </w:rPr>
-        <w:lastRenderedPageBreak/>
         <w:t>El sistema validó que no existiera una sucursal con el mismo nombre o dirección.</w:t>
       </w:r>
     </w:p>
@@ -3619,7 +3635,6 @@
           <w:szCs w:val="21"/>
           <w:lang w:eastAsia="es-PA"/>
         </w:rPr>
-        <w:lastRenderedPageBreak/>
         <w:t>Manual de Usuario - Sistema de Reserva de Citas</w:t>
       </w:r>
     </w:p>

</xml_diff>